<commit_message>
Adding Math commentary section
</commit_message>
<xml_diff>
--- a/RCRP.docx
+++ b/RCRP.docx
@@ -7197,12 +7197,12 @@
           <wp:inline distB="114300" distT="114300" distL="114300" distR="114300">
             <wp:extent cx="5943600" cy="4406900"/>
             <wp:effectExtent b="0" l="0" r="0" t="0"/>
-            <wp:docPr id="3" name="image1.png"/>
+            <wp:docPr id="3" name="image3.png"/>
             <a:graphic>
               <a:graphicData uri="http://schemas.openxmlformats.org/drawingml/2006/picture">
                 <pic:pic>
                   <pic:nvPicPr>
-                    <pic:cNvPr id="0" name="image1.png"/>
+                    <pic:cNvPr id="0" name="image3.png"/>
                     <pic:cNvPicPr preferRelativeResize="0"/>
                   </pic:nvPicPr>
                   <pic:blipFill>
@@ -7344,7 +7344,9 @@
       <w:pPr>
         <w:spacing w:line="480" w:lineRule="auto"/>
         <w:rPr>
-          <w:b w:val="1"/>
+          <w:rFonts w:ascii="Times New Roman" w:cs="Times New Roman" w:eastAsia="Times New Roman" w:hAnsi="Times New Roman"/>
+          <w:sz w:val="24"/>
+          <w:szCs w:val="24"/>
         </w:rPr>
       </w:pPr>
       <w:r>
@@ -7945,10 +7947,329 @@
         </w:rPr>
         <w:t xml:space="preserve"> in such scenarios.</w:t>
       </w:r>
-      <w:r>
-        <w:rPr>
-          <w:rtl w:val="0"/>
-        </w:rPr>
+    </w:p>
+    <w:p>
+      <w:pPr>
+        <w:pStyle w:val="Heading3"/>
+        <w:spacing w:line="480" w:lineRule="auto"/>
+        <w:rPr>
+          <w:b w:val="1"/>
+        </w:rPr>
+      </w:pPr>
+      <w:bookmarkStart w:colFirst="0" w:colLast="0" w:name="_a8vxupdbv6m" w:id="8"/>
+      <w:bookmarkEnd w:id="8"/>
+      <w:r>
+        <w:rPr>
+          <w:b w:val="1"/>
+          <w:rtl w:val="0"/>
+        </w:rPr>
+        <w:t xml:space="preserve">MATHEMATICAL COMMENTARY</w:t>
+      </w:r>
+    </w:p>
+    <w:p>
+      <w:pPr>
+        <w:spacing w:line="480" w:lineRule="auto"/>
+        <w:rPr>
+          <w:rFonts w:ascii="Times New Roman" w:cs="Times New Roman" w:eastAsia="Times New Roman" w:hAnsi="Times New Roman"/>
+          <w:sz w:val="24"/>
+          <w:szCs w:val="24"/>
+        </w:rPr>
+      </w:pPr>
+      <w:r>
+        <w:rPr>
+          <w:rFonts w:ascii="Times New Roman" w:cs="Times New Roman" w:eastAsia="Times New Roman" w:hAnsi="Times New Roman"/>
+          <w:sz w:val="24"/>
+          <w:szCs w:val="24"/>
+          <w:rtl w:val="0"/>
+        </w:rPr>
+        <w:t xml:space="preserve">Let </w:t>
+      </w:r>
+      <m:oMath>
+        <m:r>
+          <w:rPr>
+            <w:rFonts w:ascii="Times New Roman" w:cs="Times New Roman" w:eastAsia="Times New Roman" w:hAnsi="Times New Roman"/>
+            <w:sz w:val="24"/>
+            <w:szCs w:val="24"/>
+          </w:rPr>
+          <m:t xml:space="preserve">r</m:t>
+        </m:r>
+      </m:oMath>
+      <w:r>
+        <w:rPr>
+          <w:rFonts w:ascii="Times New Roman" w:cs="Times New Roman" w:eastAsia="Times New Roman" w:hAnsi="Times New Roman"/>
+          <w:sz w:val="24"/>
+          <w:szCs w:val="24"/>
+          <w:rtl w:val="0"/>
+        </w:rPr>
+        <w:t xml:space="preserve"> denote the sampled correlation between two stocks, while </w:t>
+      </w:r>
+      <m:oMath>
+        <m:r>
+          <m:t>ρ</m:t>
+        </m:r>
+      </m:oMath>
+      <w:r>
+        <w:rPr>
+          <w:rFonts w:ascii="Times New Roman" w:cs="Times New Roman" w:eastAsia="Times New Roman" w:hAnsi="Times New Roman"/>
+          <w:sz w:val="24"/>
+          <w:szCs w:val="24"/>
+          <w:rtl w:val="0"/>
+        </w:rPr>
+        <w:t xml:space="preserve"> denotes the true correlation. It is known that the sampling standard deviation </w:t>
+      </w:r>
+      <m:oMath>
+        <m:rad>
+          <m:radPr>
+            <m:degHide m:val="1"/>
+            <m:ctrlPr>
+              <w:rPr>
+                <w:rFonts w:ascii="Times New Roman" w:cs="Times New Roman" w:eastAsia="Times New Roman" w:hAnsi="Times New Roman"/>
+                <w:sz w:val="24"/>
+                <w:szCs w:val="24"/>
+              </w:rPr>
+            </m:ctrlPr>
+          </m:radPr>
+          <m:e>
+            <m:r>
+              <w:rPr>
+                <w:rFonts w:ascii="Times New Roman" w:cs="Times New Roman" w:eastAsia="Times New Roman" w:hAnsi="Times New Roman"/>
+                <w:sz w:val="24"/>
+                <w:szCs w:val="24"/>
+              </w:rPr>
+              <m:t xml:space="preserve">Var(r)</m:t>
+            </m:r>
+          </m:e>
+        </m:rad>
+        <m:r>
+          <w:rPr>
+            <w:rFonts w:ascii="Times New Roman" w:cs="Times New Roman" w:eastAsia="Times New Roman" w:hAnsi="Times New Roman"/>
+            <w:sz w:val="24"/>
+            <w:szCs w:val="24"/>
+          </w:rPr>
+          <m:t xml:space="preserve">=</m:t>
+        </m:r>
+        <m:f>
+          <m:fPr>
+            <m:ctrlPr>
+              <w:rPr>
+                <w:rFonts w:ascii="Times New Roman" w:cs="Times New Roman" w:eastAsia="Times New Roman" w:hAnsi="Times New Roman"/>
+                <w:sz w:val="24"/>
+                <w:szCs w:val="24"/>
+              </w:rPr>
+            </m:ctrlPr>
+          </m:fPr>
+          <m:num>
+            <m:r>
+              <w:rPr>
+                <w:rFonts w:ascii="Times New Roman" w:cs="Times New Roman" w:eastAsia="Times New Roman" w:hAnsi="Times New Roman"/>
+                <w:sz w:val="24"/>
+                <w:szCs w:val="24"/>
+              </w:rPr>
+              <m:t xml:space="preserve">1-</m:t>
+            </m:r>
+            <m:sSup>
+              <m:sSupPr>
+                <m:ctrlPr>
+                  <w:rPr>
+                    <w:rFonts w:ascii="Times New Roman" w:cs="Times New Roman" w:eastAsia="Times New Roman" w:hAnsi="Times New Roman"/>
+                    <w:sz w:val="24"/>
+                    <w:szCs w:val="24"/>
+                  </w:rPr>
+                </m:ctrlPr>
+              </m:sSupPr>
+              <m:e>
+                <m:r>
+                  <w:rPr>
+                    <w:rFonts w:ascii="Times New Roman" w:cs="Times New Roman" w:eastAsia="Times New Roman" w:hAnsi="Times New Roman"/>
+                    <w:sz w:val="24"/>
+                    <w:szCs w:val="24"/>
+                  </w:rPr>
+                  <m:t>ρ</m:t>
+                </m:r>
+              </m:e>
+              <m:sup>
+                <m:r>
+                  <w:rPr>
+                    <w:rFonts w:ascii="Times New Roman" w:cs="Times New Roman" w:eastAsia="Times New Roman" w:hAnsi="Times New Roman"/>
+                    <w:sz w:val="24"/>
+                    <w:szCs w:val="24"/>
+                  </w:rPr>
+                  <m:t xml:space="preserve">2</m:t>
+                </m:r>
+              </m:sup>
+            </m:sSup>
+          </m:num>
+          <m:den>
+            <m:rad>
+              <m:radPr>
+                <m:degHide m:val="1"/>
+                <m:ctrlPr>
+                  <w:rPr>
+                    <w:rFonts w:ascii="Times New Roman" w:cs="Times New Roman" w:eastAsia="Times New Roman" w:hAnsi="Times New Roman"/>
+                    <w:sz w:val="24"/>
+                    <w:szCs w:val="24"/>
+                  </w:rPr>
+                </m:ctrlPr>
+              </m:radPr>
+              <m:e>
+                <m:r>
+                  <w:rPr>
+                    <w:rFonts w:ascii="Times New Roman" w:cs="Times New Roman" w:eastAsia="Times New Roman" w:hAnsi="Times New Roman"/>
+                    <w:sz w:val="24"/>
+                    <w:szCs w:val="24"/>
+                  </w:rPr>
+                  <m:t xml:space="preserve">n(1+</m:t>
+                </m:r>
+                <m:sSup>
+                  <m:sSupPr>
+                    <m:ctrlPr>
+                      <w:rPr>
+                        <w:rFonts w:ascii="Times New Roman" w:cs="Times New Roman" w:eastAsia="Times New Roman" w:hAnsi="Times New Roman"/>
+                        <w:sz w:val="24"/>
+                        <w:szCs w:val="24"/>
+                      </w:rPr>
+                    </m:ctrlPr>
+                  </m:sSupPr>
+                  <m:e>
+                    <m:r>
+                      <w:rPr>
+                        <w:rFonts w:ascii="Times New Roman" w:cs="Times New Roman" w:eastAsia="Times New Roman" w:hAnsi="Times New Roman"/>
+                        <w:sz w:val="24"/>
+                        <w:szCs w:val="24"/>
+                      </w:rPr>
+                      <m:t>ρ</m:t>
+                    </m:r>
+                  </m:e>
+                  <m:sup>
+                    <m:r>
+                      <w:rPr>
+                        <w:rFonts w:ascii="Times New Roman" w:cs="Times New Roman" w:eastAsia="Times New Roman" w:hAnsi="Times New Roman"/>
+                        <w:sz w:val="24"/>
+                        <w:szCs w:val="24"/>
+                      </w:rPr>
+                      <m:t xml:space="preserve">2</m:t>
+                    </m:r>
+                  </m:sup>
+                </m:sSup>
+                <m:r>
+                  <w:rPr>
+                    <w:rFonts w:ascii="Times New Roman" w:cs="Times New Roman" w:eastAsia="Times New Roman" w:hAnsi="Times New Roman"/>
+                    <w:sz w:val="24"/>
+                    <w:szCs w:val="24"/>
+                  </w:rPr>
+                  <m:t xml:space="preserve">)</m:t>
+                </m:r>
+              </m:e>
+            </m:rad>
+          </m:den>
+        </m:f>
+      </m:oMath>
+      <w:r>
+        <w:rPr>
+          <w:rFonts w:ascii="Times New Roman" w:cs="Times New Roman" w:eastAsia="Times New Roman" w:hAnsi="Times New Roman"/>
+          <w:sz w:val="24"/>
+          <w:szCs w:val="24"/>
+          <w:rtl w:val="0"/>
+        </w:rPr>
+        <w:t xml:space="preserve">, and thus the error bars on the sampled correlation are smaller when </w:t>
+      </w:r>
+      <m:oMath>
+        <m:r>
+          <w:rPr>
+            <w:rFonts w:ascii="Times New Roman" w:cs="Times New Roman" w:eastAsia="Times New Roman" w:hAnsi="Times New Roman"/>
+            <w:sz w:val="24"/>
+            <w:szCs w:val="24"/>
+          </w:rPr>
+          <m:t xml:space="preserve">r</m:t>
+        </m:r>
+      </m:oMath>
+      <w:r>
+        <w:rPr>
+          <w:rFonts w:ascii="Times New Roman" w:cs="Times New Roman" w:eastAsia="Times New Roman" w:hAnsi="Times New Roman"/>
+          <w:sz w:val="24"/>
+          <w:szCs w:val="24"/>
+          <w:rtl w:val="0"/>
+        </w:rPr>
+        <w:t xml:space="preserve"> is “high”, or near </w:t>
+      </w:r>
+      <m:oMath>
+        <m:r>
+          <m:t>±</m:t>
+        </m:r>
+        <m:r>
+          <w:rPr>
+            <w:rFonts w:ascii="Times New Roman" w:cs="Times New Roman" w:eastAsia="Times New Roman" w:hAnsi="Times New Roman"/>
+            <w:sz w:val="24"/>
+            <w:szCs w:val="24"/>
+          </w:rPr>
+          <m:t xml:space="preserve">1</m:t>
+        </m:r>
+      </m:oMath>
+      <w:r>
+        <w:rPr>
+          <w:rFonts w:ascii="Times New Roman" w:cs="Times New Roman" w:eastAsia="Times New Roman" w:hAnsi="Times New Roman"/>
+          <w:sz w:val="24"/>
+          <w:szCs w:val="24"/>
+          <w:rtl w:val="0"/>
+        </w:rPr>
+        <w:t xml:space="preserve">, while the error bars are larger when </w:t>
+      </w:r>
+      <m:oMath>
+        <m:r>
+          <w:rPr>
+            <w:rFonts w:ascii="Times New Roman" w:cs="Times New Roman" w:eastAsia="Times New Roman" w:hAnsi="Times New Roman"/>
+            <w:sz w:val="24"/>
+            <w:szCs w:val="24"/>
+          </w:rPr>
+          <m:t xml:space="preserve">r</m:t>
+        </m:r>
+      </m:oMath>
+      <w:r>
+        <w:rPr>
+          <w:rFonts w:ascii="Times New Roman" w:cs="Times New Roman" w:eastAsia="Times New Roman" w:hAnsi="Times New Roman"/>
+          <w:sz w:val="24"/>
+          <w:szCs w:val="24"/>
+          <w:rtl w:val="0"/>
+        </w:rPr>
+        <w:t xml:space="preserve"> is “low”, or near 0. RCRP by design treats stocks that are “near” each other, where </w:t>
+      </w:r>
+      <m:oMath>
+        <m:r>
+          <w:rPr>
+            <w:rFonts w:ascii="Times New Roman" w:cs="Times New Roman" w:eastAsia="Times New Roman" w:hAnsi="Times New Roman"/>
+            <w:sz w:val="24"/>
+            <w:szCs w:val="24"/>
+          </w:rPr>
+          <m:t xml:space="preserve">r</m:t>
+        </m:r>
+      </m:oMath>
+      <w:r>
+        <w:rPr>
+          <w:rFonts w:ascii="Times New Roman" w:cs="Times New Roman" w:eastAsia="Times New Roman" w:hAnsi="Times New Roman"/>
+          <w:sz w:val="24"/>
+          <w:szCs w:val="24"/>
+          <w:rtl w:val="0"/>
+        </w:rPr>
+        <w:t xml:space="preserve"> is high, more accurately by solving the optimal portfolio accurately near the leaves of the b-tree. Stocks that are “far” from each other, where </w:t>
+      </w:r>
+      <m:oMath>
+        <m:r>
+          <w:rPr>
+            <w:rFonts w:ascii="Times New Roman" w:cs="Times New Roman" w:eastAsia="Times New Roman" w:hAnsi="Times New Roman"/>
+            <w:sz w:val="24"/>
+            <w:szCs w:val="24"/>
+          </w:rPr>
+          <m:t xml:space="preserve">r</m:t>
+        </m:r>
+      </m:oMath>
+      <w:r>
+        <w:rPr>
+          <w:rFonts w:ascii="Times New Roman" w:cs="Times New Roman" w:eastAsia="Times New Roman" w:hAnsi="Times New Roman"/>
+          <w:sz w:val="24"/>
+          <w:szCs w:val="24"/>
+          <w:rtl w:val="0"/>
+        </w:rPr>
+        <w:t xml:space="preserve"> is lower,  evaluate their weights at the more aggregate scale with portfolios of portfolios and the correlations are averaged across portfolios. By this interpretation, RCRP respects  ́’local” relationships, where the error bars are smaller between stocks, more than those that are further apart and thus have larger error bars. This may help in more accurately representing true relationships in the optimal portfolios.</w:t>
       </w:r>
     </w:p>
     <w:p>
@@ -7960,8 +8281,8 @@
           <w:b w:val="1"/>
         </w:rPr>
       </w:pPr>
-      <w:bookmarkStart w:colFirst="0" w:colLast="0" w:name="_538cd7fox285" w:id="8"/>
-      <w:bookmarkEnd w:id="8"/>
+      <w:bookmarkStart w:colFirst="0" w:colLast="0" w:name="_538cd7fox285" w:id="9"/>
+      <w:bookmarkEnd w:id="9"/>
       <w:r>
         <w:rPr>
           <w:b w:val="1"/>
@@ -9912,12 +10233,12 @@
           <wp:inline distB="114300" distT="114300" distL="114300" distR="114300">
             <wp:extent cx="5943600" cy="4013200"/>
             <wp:effectExtent b="0" l="0" r="0" t="0"/>
-            <wp:docPr id="6" name="image5.png"/>
+            <wp:docPr id="6" name="image4.png"/>
             <a:graphic>
               <a:graphicData uri="http://schemas.openxmlformats.org/drawingml/2006/picture">
                 <pic:pic>
                   <pic:nvPicPr>
-                    <pic:cNvPr id="0" name="image5.png"/>
+                    <pic:cNvPr id="0" name="image4.png"/>
                     <pic:cNvPicPr preferRelativeResize="0"/>
                   </pic:nvPicPr>
                   <pic:blipFill>
@@ -9990,12 +10311,12 @@
           <wp:inline distB="114300" distT="114300" distL="114300" distR="114300">
             <wp:extent cx="5943600" cy="4051300"/>
             <wp:effectExtent b="0" l="0" r="0" t="0"/>
-            <wp:docPr id="5" name="image6.png"/>
+            <wp:docPr id="5" name="image2.png"/>
             <a:graphic>
               <a:graphicData uri="http://schemas.openxmlformats.org/drawingml/2006/picture">
                 <pic:pic>
                   <pic:nvPicPr>
-                    <pic:cNvPr id="0" name="image6.png"/>
+                    <pic:cNvPr id="0" name="image2.png"/>
                     <pic:cNvPicPr preferRelativeResize="0"/>
                   </pic:nvPicPr>
                   <pic:blipFill>
@@ -10104,12 +10425,12 @@
           <wp:inline distB="114300" distT="114300" distL="114300" distR="114300">
             <wp:extent cx="5943600" cy="4038600"/>
             <wp:effectExtent b="0" l="0" r="0" t="0"/>
-            <wp:docPr id="2" name="image3.png"/>
+            <wp:docPr id="2" name="image5.png"/>
             <a:graphic>
               <a:graphicData uri="http://schemas.openxmlformats.org/drawingml/2006/picture">
                 <pic:pic>
                   <pic:nvPicPr>
-                    <pic:cNvPr id="0" name="image3.png"/>
+                    <pic:cNvPr id="0" name="image5.png"/>
                     <pic:cNvPicPr preferRelativeResize="0"/>
                   </pic:nvPicPr>
                   <pic:blipFill>
@@ -10202,12 +10523,12 @@
           <wp:inline distB="114300" distT="114300" distL="114300" distR="114300">
             <wp:extent cx="5943600" cy="4013200"/>
             <wp:effectExtent b="0" l="0" r="0" t="0"/>
-            <wp:docPr id="4" name="image4.png"/>
+            <wp:docPr id="4" name="image6.png"/>
             <a:graphic>
               <a:graphicData uri="http://schemas.openxmlformats.org/drawingml/2006/picture">
                 <pic:pic>
                   <pic:nvPicPr>
-                    <pic:cNvPr id="0" name="image4.png"/>
+                    <pic:cNvPr id="0" name="image6.png"/>
                     <pic:cNvPicPr preferRelativeResize="0"/>
                   </pic:nvPicPr>
                   <pic:blipFill>
@@ -10300,12 +10621,12 @@
           <wp:inline distB="114300" distT="114300" distL="114300" distR="114300">
             <wp:extent cx="5943600" cy="4000500"/>
             <wp:effectExtent b="0" l="0" r="0" t="0"/>
-            <wp:docPr id="1" name="image2.png"/>
+            <wp:docPr id="1" name="image1.png"/>
             <a:graphic>
               <a:graphicData uri="http://schemas.openxmlformats.org/drawingml/2006/picture">
                 <pic:pic>
                   <pic:nvPicPr>
-                    <pic:cNvPr id="0" name="image2.png"/>
+                    <pic:cNvPr id="0" name="image1.png"/>
                     <pic:cNvPicPr preferRelativeResize="0"/>
                   </pic:nvPicPr>
                   <pic:blipFill>
@@ -10367,8 +10688,8 @@
           <w:b w:val="1"/>
         </w:rPr>
       </w:pPr>
-      <w:bookmarkStart w:colFirst="0" w:colLast="0" w:name="_yybdtadmals" w:id="9"/>
-      <w:bookmarkEnd w:id="9"/>
+      <w:bookmarkStart w:colFirst="0" w:colLast="0" w:name="_yybdtadmals" w:id="10"/>
+      <w:bookmarkEnd w:id="10"/>
       <w:r>
         <w:rPr>
           <w:b w:val="1"/>
@@ -10434,8 +10755,8 @@
           <w:b w:val="1"/>
         </w:rPr>
       </w:pPr>
-      <w:bookmarkStart w:colFirst="0" w:colLast="0" w:name="_ltg2a44uioxt" w:id="10"/>
-      <w:bookmarkEnd w:id="10"/>
+      <w:bookmarkStart w:colFirst="0" w:colLast="0" w:name="_ltg2a44uioxt" w:id="11"/>
+      <w:bookmarkEnd w:id="11"/>
       <w:r>
         <w:rPr>
           <w:b w:val="1"/>
@@ -10819,8 +11140,8 @@
           <w:b w:val="1"/>
         </w:rPr>
       </w:pPr>
-      <w:bookmarkStart w:colFirst="0" w:colLast="0" w:name="_3h1rme3r7f57" w:id="11"/>
-      <w:bookmarkEnd w:id="11"/>
+      <w:bookmarkStart w:colFirst="0" w:colLast="0" w:name="_3h1rme3r7f57" w:id="12"/>
+      <w:bookmarkEnd w:id="12"/>
       <w:r>
         <w:rPr>
           <w:b w:val="1"/>
@@ -10837,8 +11158,8 @@
           <w:b w:val="1"/>
         </w:rPr>
       </w:pPr>
-      <w:bookmarkStart w:colFirst="0" w:colLast="0" w:name="_qpq0kd3cu4se" w:id="12"/>
-      <w:bookmarkEnd w:id="12"/>
+      <w:bookmarkStart w:colFirst="0" w:colLast="0" w:name="_qpq0kd3cu4se" w:id="13"/>
+      <w:bookmarkEnd w:id="13"/>
       <w:r>
         <w:rPr>
           <w:b w:val="1"/>
@@ -12670,8 +12991,8 @@
           <w:b w:val="1"/>
         </w:rPr>
       </w:pPr>
-      <w:bookmarkStart w:colFirst="0" w:colLast="0" w:name="_ambjbf20j6vv" w:id="13"/>
-      <w:bookmarkEnd w:id="13"/>
+      <w:bookmarkStart w:colFirst="0" w:colLast="0" w:name="_ambjbf20j6vv" w:id="14"/>
+      <w:bookmarkEnd w:id="14"/>
       <w:r>
         <w:rPr>
           <w:b w:val="1"/>

</xml_diff>